<commit_message>
User manuals ready. More documentation
</commit_message>
<xml_diff>
--- a/BrainLight/userManual.docx
+++ b/BrainLight/userManual.docx
@@ -9,8 +9,6 @@
           <w:sz w:val="32"/>
         </w:rPr>
       </w:pPr>
-      <w:bookmarkStart w:id="0" w:name="_GoBack"/>
-      <w:bookmarkEnd w:id="0"/>
     </w:p>
     <w:p>
       <w:pPr>
@@ -743,7 +741,7 @@
             </w:rPr>
             <w:fldChar w:fldCharType="separate"/>
           </w:r>
-          <w:hyperlink w:anchor="_Toc452472654" w:history="1">
+          <w:hyperlink w:anchor="_Toc452752086" w:history="1">
             <w:r>
               <w:rPr>
                 <w:rStyle w:val="Hyperlink"/>
@@ -770,7 +768,7 @@
                 <w:noProof/>
                 <w:webHidden/>
               </w:rPr>
-              <w:instrText xml:space="preserve"> PAGEREF _Toc452472654 \h </w:instrText>
+              <w:instrText xml:space="preserve"> PAGEREF _Toc452752086 \h </w:instrText>
             </w:r>
             <w:r>
               <w:rPr>
@@ -816,7 +814,7 @@
               <w:lang w:val="en-GB" w:eastAsia="en-GB"/>
             </w:rPr>
           </w:pPr>
-          <w:hyperlink w:anchor="_Toc452472655" w:history="1">
+          <w:hyperlink w:anchor="_Toc452752087" w:history="1">
             <w:r>
               <w:rPr>
                 <w:rStyle w:val="Hyperlink"/>
@@ -843,7 +841,7 @@
                 <w:noProof/>
                 <w:webHidden/>
               </w:rPr>
-              <w:instrText xml:space="preserve"> PAGEREF _Toc452472655 \h </w:instrText>
+              <w:instrText xml:space="preserve"> PAGEREF _Toc452752087 \h </w:instrText>
             </w:r>
             <w:r>
               <w:rPr>
@@ -889,7 +887,7 @@
               <w:lang w:val="en-GB" w:eastAsia="en-GB"/>
             </w:rPr>
           </w:pPr>
-          <w:hyperlink w:anchor="_Toc452472656" w:history="1">
+          <w:hyperlink w:anchor="_Toc452752088" w:history="1">
             <w:r>
               <w:rPr>
                 <w:rStyle w:val="Hyperlink"/>
@@ -916,7 +914,7 @@
                 <w:noProof/>
                 <w:webHidden/>
               </w:rPr>
-              <w:instrText xml:space="preserve"> PAGEREF _Toc452472656 \h </w:instrText>
+              <w:instrText xml:space="preserve"> PAGEREF _Toc452752088 \h </w:instrText>
             </w:r>
             <w:r>
               <w:rPr>
@@ -962,7 +960,7 @@
               <w:lang w:val="en-GB" w:eastAsia="en-GB"/>
             </w:rPr>
           </w:pPr>
-          <w:hyperlink w:anchor="_Toc452472657" w:history="1">
+          <w:hyperlink w:anchor="_Toc452752089" w:history="1">
             <w:r>
               <w:rPr>
                 <w:rStyle w:val="Hyperlink"/>
@@ -989,7 +987,7 @@
                 <w:noProof/>
                 <w:webHidden/>
               </w:rPr>
-              <w:instrText xml:space="preserve"> PAGEREF _Toc452472657 \h </w:instrText>
+              <w:instrText xml:space="preserve"> PAGEREF _Toc452752089 \h </w:instrText>
             </w:r>
             <w:r>
               <w:rPr>
@@ -1035,7 +1033,7 @@
               <w:lang w:val="en-GB" w:eastAsia="en-GB"/>
             </w:rPr>
           </w:pPr>
-          <w:hyperlink w:anchor="_Toc452472658" w:history="1">
+          <w:hyperlink w:anchor="_Toc452752090" w:history="1">
             <w:r>
               <w:rPr>
                 <w:rStyle w:val="Hyperlink"/>
@@ -1062,7 +1060,7 @@
                 <w:noProof/>
                 <w:webHidden/>
               </w:rPr>
-              <w:instrText xml:space="preserve"> PAGEREF _Toc452472658 \h </w:instrText>
+              <w:instrText xml:space="preserve"> PAGEREF _Toc452752090 \h </w:instrText>
             </w:r>
             <w:r>
               <w:rPr>
@@ -1108,7 +1106,7 @@
               <w:lang w:val="en-GB" w:eastAsia="en-GB"/>
             </w:rPr>
           </w:pPr>
-          <w:hyperlink w:anchor="_Toc452472659" w:history="1">
+          <w:hyperlink w:anchor="_Toc452752091" w:history="1">
             <w:r>
               <w:rPr>
                 <w:rStyle w:val="Hyperlink"/>
@@ -1135,7 +1133,7 @@
                 <w:noProof/>
                 <w:webHidden/>
               </w:rPr>
-              <w:instrText xml:space="preserve"> PAGEREF _Toc452472659 \h </w:instrText>
+              <w:instrText xml:space="preserve"> PAGEREF _Toc452752091 \h </w:instrText>
             </w:r>
             <w:r>
               <w:rPr>
@@ -1181,7 +1179,7 @@
               <w:lang w:val="en-GB" w:eastAsia="en-GB"/>
             </w:rPr>
           </w:pPr>
-          <w:hyperlink w:anchor="_Toc452472660" w:history="1">
+          <w:hyperlink w:anchor="_Toc452752092" w:history="1">
             <w:r>
               <w:rPr>
                 <w:rStyle w:val="Hyperlink"/>
@@ -1208,7 +1206,7 @@
                 <w:noProof/>
                 <w:webHidden/>
               </w:rPr>
-              <w:instrText xml:space="preserve"> PAGEREF _Toc452472660 \h </w:instrText>
+              <w:instrText xml:space="preserve"> PAGEREF _Toc452752092 \h </w:instrText>
             </w:r>
             <w:r>
               <w:rPr>
@@ -1254,7 +1252,7 @@
               <w:lang w:val="en-GB" w:eastAsia="en-GB"/>
             </w:rPr>
           </w:pPr>
-          <w:hyperlink w:anchor="_Toc452472661" w:history="1">
+          <w:hyperlink w:anchor="_Toc452752093" w:history="1">
             <w:r>
               <w:rPr>
                 <w:rStyle w:val="Hyperlink"/>
@@ -1281,7 +1279,7 @@
                 <w:noProof/>
                 <w:webHidden/>
               </w:rPr>
-              <w:instrText xml:space="preserve"> PAGEREF _Toc452472661 \h </w:instrText>
+              <w:instrText xml:space="preserve"> PAGEREF _Toc452752093 \h </w:instrText>
             </w:r>
             <w:r>
               <w:rPr>
@@ -1327,7 +1325,7 @@
               <w:lang w:val="en-GB" w:eastAsia="en-GB"/>
             </w:rPr>
           </w:pPr>
-          <w:hyperlink w:anchor="_Toc452472662" w:history="1">
+          <w:hyperlink w:anchor="_Toc452752094" w:history="1">
             <w:r>
               <w:rPr>
                 <w:rStyle w:val="Hyperlink"/>
@@ -1354,7 +1352,7 @@
                 <w:noProof/>
                 <w:webHidden/>
               </w:rPr>
-              <w:instrText xml:space="preserve"> PAGEREF _Toc452472662 \h </w:instrText>
+              <w:instrText xml:space="preserve"> PAGEREF _Toc452752094 \h </w:instrText>
             </w:r>
             <w:r>
               <w:rPr>
@@ -1438,6 +1436,8 @@
           <w:docGrid w:linePitch="326"/>
         </w:sectPr>
       </w:pPr>
+      <w:bookmarkStart w:id="0" w:name="_GoBack"/>
+      <w:bookmarkEnd w:id="0"/>
     </w:p>
     <w:p>
       <w:pPr>
@@ -1447,7 +1447,7 @@
           <w:rFonts w:ascii="Times New Roman" w:hAnsi="Times New Roman" w:cs="Times New Roman"/>
         </w:rPr>
       </w:pPr>
-      <w:bookmarkStart w:id="1" w:name="_Toc452472654"/>
+      <w:bookmarkStart w:id="1" w:name="_Toc452752086"/>
       <w:r>
         <w:rPr>
           <w:rFonts w:ascii="Times New Roman" w:hAnsi="Times New Roman" w:cs="Times New Roman"/>
@@ -1539,7 +1539,16 @@
           <w:szCs w:val="20"/>
           <w:lang w:val="pt-PT" w:eastAsia="pt-PT"/>
         </w:rPr>
-        <w:t>, versão 1.0</w:t>
+        <w:t xml:space="preserve">, versão </w:t>
+      </w:r>
+      <w:r>
+        <w:rPr>
+          <w:color w:val="000000"/>
+          <w:sz w:val="20"/>
+          <w:szCs w:val="20"/>
+          <w:lang w:val="pt-PT" w:eastAsia="pt-PT"/>
+        </w:rPr>
+        <w:t>0.5</w:t>
       </w:r>
       <w:r>
         <w:rPr>
@@ -1656,7 +1665,7 @@
           <w:rFonts w:ascii="Times New Roman" w:hAnsi="Times New Roman" w:cs="Times New Roman"/>
         </w:rPr>
       </w:pPr>
-      <w:bookmarkStart w:id="2" w:name="_Toc452472655"/>
+      <w:bookmarkStart w:id="2" w:name="_Toc452752087"/>
       <w:r>
         <w:rPr>
           <w:rFonts w:ascii="Times New Roman" w:hAnsi="Times New Roman" w:cs="Times New Roman"/>
@@ -1796,24 +1805,7 @@
           <w:sz w:val="20"/>
           <w:szCs w:val="20"/>
         </w:rPr>
-        <w:t xml:space="preserve"> a cada momento</w:t>
-      </w:r>
-      <w:r>
-        <w:rPr>
-          <w:rStyle w:val="FootnoteReference"/>
-          <w:rFonts w:cs="Times New Roman"/>
-          <w:sz w:val="20"/>
-          <w:szCs w:val="20"/>
-        </w:rPr>
-        <w:footnoteReference w:id="1"/>
-      </w:r>
-      <w:r>
-        <w:rPr>
-          <w:rFonts w:cs="Times New Roman"/>
-          <w:sz w:val="20"/>
-          <w:szCs w:val="20"/>
-        </w:rPr>
-        <w:t>;</w:t>
+        <w:t xml:space="preserve"> a cada momento;</w:t>
       </w:r>
     </w:p>
     <w:p>
@@ -1853,7 +1845,7 @@
           <w:sz w:val="20"/>
           <w:szCs w:val="20"/>
         </w:rPr>
-        <w:t>1</w:t>
+        <w:footnoteReference w:id="1"/>
       </w:r>
       <w:r>
         <w:rPr>
@@ -2152,7 +2144,7 @@
           <w:rFonts w:ascii="Times New Roman" w:hAnsi="Times New Roman" w:cs="Times New Roman"/>
         </w:rPr>
       </w:pPr>
-      <w:bookmarkStart w:id="3" w:name="_Toc452472656"/>
+      <w:bookmarkStart w:id="3" w:name="_Toc452752088"/>
       <w:r>
         <w:rPr>
           <w:rFonts w:ascii="Times New Roman" w:hAnsi="Times New Roman" w:cs="Times New Roman"/>
@@ -2382,6 +2374,14 @@
         </w:rPr>
         <w:t>).</w:t>
       </w:r>
+      <w:r>
+        <w:rPr>
+          <w:rFonts w:cs="Times New Roman"/>
+          <w:sz w:val="20"/>
+          <w:szCs w:val="20"/>
+        </w:rPr>
+        <w:t xml:space="preserve"> Para o correto funcionamento do separador “Home” necessita de ter uma ligação à Internet.</w:t>
+      </w:r>
     </w:p>
     <w:p>
       <w:pPr>
@@ -2435,7 +2435,7 @@
           <w:rFonts w:ascii="Times New Roman" w:hAnsi="Times New Roman" w:cs="Times New Roman"/>
         </w:rPr>
       </w:pPr>
-      <w:bookmarkStart w:id="4" w:name="_Toc452472657"/>
+      <w:bookmarkStart w:id="4" w:name="_Toc452752089"/>
       <w:r>
         <w:rPr>
           <w:rFonts w:ascii="Times New Roman" w:hAnsi="Times New Roman" w:cs="Times New Roman"/>
@@ -2625,7 +2625,7 @@
           <w:rFonts w:ascii="Times New Roman" w:hAnsi="Times New Roman" w:cs="Times New Roman"/>
         </w:rPr>
       </w:pPr>
-      <w:bookmarkStart w:id="5" w:name="_Toc452472658"/>
+      <w:bookmarkStart w:id="5" w:name="_Toc452752090"/>
       <w:r>
         <w:rPr>
           <w:rFonts w:ascii="Times New Roman" w:hAnsi="Times New Roman" w:cs="Times New Roman"/>
@@ -2686,7 +2686,31 @@
           <w:sz w:val="20"/>
           <w:szCs w:val="20"/>
         </w:rPr>
-        <w:t>As fragilidades do software são comuns a qualquer outra aplicação Java, e incluem quaisquer vulnerabilidades dos dispositivos que se ligam ao computador</w:t>
+        <w:t xml:space="preserve">As fragilidades do software são comuns a qualquer outra aplicação Java, e incluem quaisquer vulnerabilidades </w:t>
+      </w:r>
+      <w:r>
+        <w:rPr>
+          <w:rFonts w:cs="Times New Roman"/>
+          <w:sz w:val="20"/>
+          <w:szCs w:val="20"/>
+        </w:rPr>
+        <w:t>que os</w:t>
+      </w:r>
+      <w:r>
+        <w:rPr>
+          <w:rFonts w:cs="Times New Roman"/>
+          <w:sz w:val="20"/>
+          <w:szCs w:val="20"/>
+        </w:rPr>
+        <w:t xml:space="preserve"> dispositivos que se ligam ao computador</w:t>
+      </w:r>
+      <w:r>
+        <w:rPr>
+          <w:rFonts w:cs="Times New Roman"/>
+          <w:sz w:val="20"/>
+          <w:szCs w:val="20"/>
+        </w:rPr>
+        <w:t xml:space="preserve"> possam apresentar.</w:t>
       </w:r>
     </w:p>
     <w:p>
@@ -2741,7 +2765,7 @@
           <w:rFonts w:ascii="Times New Roman" w:hAnsi="Times New Roman" w:cs="Times New Roman"/>
         </w:rPr>
       </w:pPr>
-      <w:bookmarkStart w:id="6" w:name="_Toc452472659"/>
+      <w:bookmarkStart w:id="6" w:name="_Toc452752091"/>
       <w:r>
         <w:rPr>
           <w:rFonts w:ascii="Times New Roman" w:hAnsi="Times New Roman" w:cs="Times New Roman"/>
@@ -2792,17 +2816,140 @@
         <w:spacing w:after="120"/>
         <w:rPr>
           <w:rFonts w:cs="Times New Roman"/>
-          <w:sz w:val="20"/>
-          <w:szCs w:val="20"/>
-        </w:rPr>
-      </w:pPr>
-      <w:r>
-        <w:rPr>
-          <w:rFonts w:cs="Times New Roman"/>
-          <w:sz w:val="20"/>
-          <w:szCs w:val="20"/>
-        </w:rPr>
-        <w:t>//TODO</w:t>
+          <w:b/>
+          <w:sz w:val="20"/>
+          <w:szCs w:val="20"/>
+        </w:rPr>
+      </w:pPr>
+      <w:r>
+        <w:rPr>
+          <w:rFonts w:cs="Times New Roman"/>
+          <w:b/>
+          <w:sz w:val="20"/>
+          <w:szCs w:val="20"/>
+        </w:rPr>
+        <w:t xml:space="preserve">6.1 </w:t>
+      </w:r>
+      <w:r>
+        <w:rPr>
+          <w:rFonts w:cs="Times New Roman"/>
+          <w:b/>
+          <w:sz w:val="20"/>
+          <w:szCs w:val="20"/>
+        </w:rPr>
+        <w:t>Separador “Home” não mostra dados</w:t>
+      </w:r>
+    </w:p>
+    <w:p>
+      <w:pPr>
+        <w:pStyle w:val="Corpo"/>
+        <w:spacing w:after="120"/>
+        <w:rPr>
+          <w:rFonts w:cs="Times New Roman"/>
+          <w:sz w:val="20"/>
+          <w:szCs w:val="20"/>
+        </w:rPr>
+      </w:pPr>
+      <w:r>
+        <w:rPr>
+          <w:rFonts w:cs="Times New Roman"/>
+          <w:sz w:val="20"/>
+          <w:szCs w:val="20"/>
+        </w:rPr>
+        <w:t xml:space="preserve">Se isso acontecer, o mais provável é que seja devido a falta de ligação à internet, uma vez que esse separador obtém a sua informação a partir de um </w:t>
+      </w:r>
+      <w:r>
+        <w:rPr>
+          <w:rFonts w:cs="Times New Roman"/>
+          <w:i/>
+          <w:sz w:val="20"/>
+          <w:szCs w:val="20"/>
+        </w:rPr>
+        <w:t>website</w:t>
+      </w:r>
+      <w:r>
+        <w:rPr>
+          <w:rFonts w:cs="Times New Roman"/>
+          <w:sz w:val="20"/>
+          <w:szCs w:val="20"/>
+        </w:rPr>
+        <w:t>.</w:t>
+      </w:r>
+    </w:p>
+    <w:p>
+      <w:pPr>
+        <w:pStyle w:val="Corpo"/>
+        <w:spacing w:after="120"/>
+        <w:rPr>
+          <w:rFonts w:cs="Times New Roman"/>
+          <w:sz w:val="20"/>
+          <w:szCs w:val="20"/>
+        </w:rPr>
+      </w:pPr>
+    </w:p>
+    <w:p>
+      <w:pPr>
+        <w:pStyle w:val="Corpo"/>
+        <w:spacing w:after="120"/>
+        <w:rPr>
+          <w:rFonts w:cs="Times New Roman"/>
+          <w:b/>
+          <w:sz w:val="20"/>
+          <w:szCs w:val="20"/>
+        </w:rPr>
+      </w:pPr>
+      <w:r>
+        <w:rPr>
+          <w:rFonts w:cs="Times New Roman"/>
+          <w:b/>
+          <w:sz w:val="20"/>
+          <w:szCs w:val="20"/>
+        </w:rPr>
+        <w:t>6.2 Neurosky Mindset não apresenta dados</w:t>
+      </w:r>
+    </w:p>
+    <w:p>
+      <w:pPr>
+        <w:pStyle w:val="Corpo"/>
+        <w:spacing w:after="120"/>
+        <w:rPr>
+          <w:rFonts w:cs="Times New Roman"/>
+          <w:sz w:val="20"/>
+          <w:szCs w:val="20"/>
+        </w:rPr>
+      </w:pPr>
+      <w:r>
+        <w:rPr>
+          <w:rFonts w:cs="Times New Roman"/>
+          <w:sz w:val="20"/>
+          <w:szCs w:val="20"/>
+        </w:rPr>
+        <w:t xml:space="preserve">Para resolver este problema basta reiniciar o computador. Estamos neste momento a desenvolver uma solução para </w:t>
+      </w:r>
+      <w:r>
+        <w:rPr>
+          <w:rFonts w:cs="Times New Roman"/>
+          <w:sz w:val="20"/>
+          <w:szCs w:val="20"/>
+        </w:rPr>
+        <w:t xml:space="preserve">este </w:t>
+      </w:r>
+      <w:r>
+        <w:rPr>
+          <w:rFonts w:cs="Times New Roman"/>
+          <w:i/>
+          <w:sz w:val="20"/>
+          <w:szCs w:val="20"/>
+        </w:rPr>
+        <w:t>bug</w:t>
+      </w:r>
+      <w:r>
+        <w:rPr>
+          <w:rFonts w:cs="Times New Roman"/>
+          <w:sz w:val="20"/>
+          <w:szCs w:val="20"/>
+        </w:rPr>
+        <w:t>.</w:t>
       </w:r>
     </w:p>
     <w:p>
@@ -2857,7 +3004,7 @@
           <w:rFonts w:ascii="Times New Roman" w:hAnsi="Times New Roman" w:cs="Times New Roman"/>
         </w:rPr>
       </w:pPr>
-      <w:bookmarkStart w:id="7" w:name="_Toc452472660"/>
+      <w:bookmarkStart w:id="7" w:name="_Toc452752092"/>
       <w:r>
         <w:rPr>
           <w:rFonts w:ascii="Times New Roman" w:hAnsi="Times New Roman" w:cs="Times New Roman"/>
@@ -3076,47 +3223,65 @@
           <w:sz w:val="20"/>
           <w:szCs w:val="20"/>
         </w:rPr>
-        <w:t>Não. Durante o desenvolvimento ficou decidido que o histórico só poderia ser armazenado entre 120 (4 meses) e 1825 dias (5 anos). Se pretender guardar o histórico por mais tempo, recomanda-se que copie os ficheiros do histórico</w:t>
-      </w:r>
-      <w:r>
-        <w:rPr>
-          <w:rFonts w:cs="Times New Roman"/>
-          <w:sz w:val="20"/>
-          <w:szCs w:val="20"/>
-        </w:rPr>
-        <w:t xml:space="preserve"> para outra pasta</w:t>
-      </w:r>
-      <w:r>
-        <w:rPr>
-          <w:rFonts w:cs="Times New Roman"/>
-          <w:sz w:val="20"/>
-          <w:szCs w:val="20"/>
-        </w:rPr>
-        <w:t xml:space="preserve"> antes desse período </w:t>
-      </w:r>
-      <w:r>
-        <w:rPr>
-          <w:rFonts w:cs="Times New Roman"/>
-          <w:sz w:val="20"/>
-          <w:szCs w:val="20"/>
-        </w:rPr>
-        <w:t>terminar</w:t>
-      </w:r>
-      <w:r>
-        <w:rPr>
-          <w:rFonts w:cs="Times New Roman"/>
-          <w:sz w:val="20"/>
-          <w:szCs w:val="20"/>
-        </w:rPr>
-        <w:t xml:space="preserve"> de mod</w:t>
-      </w:r>
-      <w:r>
-        <w:rPr>
-          <w:rFonts w:cs="Times New Roman"/>
-          <w:sz w:val="20"/>
-          <w:szCs w:val="20"/>
-        </w:rPr>
-        <w:t>o a evitar que sejam eliminados automaticamente.</w:t>
+        <w:t>Se pretender guardar durante um período específico superior a esse, não.</w:t>
+      </w:r>
+      <w:r>
+        <w:rPr>
+          <w:rFonts w:cs="Times New Roman"/>
+          <w:sz w:val="20"/>
+          <w:szCs w:val="20"/>
+        </w:rPr>
+        <w:t xml:space="preserve"> Durante o desenvolvimento ficou decidido que o histórico só poderia ser armazenado entre 120 (4 meses) e 1825 dias (5 anos). </w:t>
+      </w:r>
+      <w:r>
+        <w:rPr>
+          <w:rFonts w:cs="Times New Roman"/>
+          <w:sz w:val="20"/>
+          <w:szCs w:val="20"/>
+        </w:rPr>
+        <w:t xml:space="preserve">No entanto, pode clicar na </w:t>
+      </w:r>
+      <w:r>
+        <w:rPr>
+          <w:rFonts w:cs="Times New Roman"/>
+          <w:i/>
+          <w:sz w:val="20"/>
+          <w:szCs w:val="20"/>
+        </w:rPr>
+        <w:t>checkbox</w:t>
+      </w:r>
+      <w:r>
+        <w:rPr>
+          <w:rFonts w:cs="Times New Roman"/>
+          <w:sz w:val="20"/>
+          <w:szCs w:val="20"/>
+        </w:rPr>
+        <w:t xml:space="preserve"> </w:t>
+      </w:r>
+      <w:r>
+        <w:rPr>
+          <w:rFonts w:cs="Times New Roman"/>
+          <w:sz w:val="20"/>
+          <w:szCs w:val="20"/>
+        </w:rPr>
+        <w:t xml:space="preserve">“Saved files are never deleted”, no separador “Settings”. Se </w:t>
+      </w:r>
+      <w:r>
+        <w:rPr>
+          <w:rFonts w:cs="Times New Roman"/>
+          <w:sz w:val="20"/>
+          <w:szCs w:val="20"/>
+        </w:rPr>
+        <w:lastRenderedPageBreak/>
+        <w:t>essa opção estiver</w:t>
+      </w:r>
+      <w:r>
+        <w:rPr>
+          <w:rFonts w:cs="Times New Roman"/>
+          <w:sz w:val="20"/>
+          <w:szCs w:val="20"/>
+        </w:rPr>
+        <w:t xml:space="preserve"> accionada, o seu histórico nunca será eliminado, independentemente de quanto tempo passar.</w:t>
       </w:r>
     </w:p>
     <w:p>
@@ -3175,6 +3340,66 @@
           <w:szCs w:val="20"/>
         </w:rPr>
         <w:t>senvolvedor para instruções detalhadas sobre como o fazer.</w:t>
+      </w:r>
+    </w:p>
+    <w:p>
+      <w:pPr>
+        <w:pStyle w:val="Corpo"/>
+        <w:spacing w:after="120"/>
+        <w:rPr>
+          <w:rFonts w:cs="Times New Roman"/>
+          <w:sz w:val="20"/>
+          <w:szCs w:val="20"/>
+        </w:rPr>
+      </w:pPr>
+    </w:p>
+    <w:p>
+      <w:pPr>
+        <w:pStyle w:val="Corpo"/>
+        <w:spacing w:after="120"/>
+        <w:rPr>
+          <w:rFonts w:cs="Times New Roman"/>
+          <w:b/>
+          <w:sz w:val="20"/>
+          <w:szCs w:val="20"/>
+        </w:rPr>
+      </w:pPr>
+      <w:r>
+        <w:rPr>
+          <w:rFonts w:cs="Times New Roman"/>
+          <w:b/>
+          <w:sz w:val="20"/>
+          <w:szCs w:val="20"/>
+        </w:rPr>
+        <w:t>Em que pasta são guardados</w:t>
+      </w:r>
+      <w:r>
+        <w:rPr>
+          <w:rFonts w:cs="Times New Roman"/>
+          <w:b/>
+          <w:sz w:val="20"/>
+          <w:szCs w:val="20"/>
+        </w:rPr>
+        <w:t xml:space="preserve"> os ficheiros do histórico?</w:t>
+      </w:r>
+    </w:p>
+    <w:p>
+      <w:pPr>
+        <w:pStyle w:val="Corpo"/>
+        <w:spacing w:after="120"/>
+        <w:rPr>
+          <w:rFonts w:cs="Times New Roman"/>
+          <w:sz w:val="20"/>
+          <w:szCs w:val="20"/>
+        </w:rPr>
+      </w:pPr>
+      <w:r>
+        <w:rPr>
+          <w:rFonts w:cs="Times New Roman"/>
+          <w:sz w:val="20"/>
+          <w:szCs w:val="20"/>
+        </w:rPr>
+        <w:t>Os ficheiros do histórico são enviados para a pasta ‘LGP-5A/FW/src/history’.</w:t>
       </w:r>
     </w:p>
     <w:p>
@@ -3229,7 +3454,7 @@
           <w:rFonts w:ascii="Times New Roman" w:hAnsi="Times New Roman" w:cs="Times New Roman"/>
         </w:rPr>
       </w:pPr>
-      <w:bookmarkStart w:id="8" w:name="_Toc452472661"/>
+      <w:bookmarkStart w:id="8" w:name="_Toc452752093"/>
       <w:r>
         <w:rPr>
           <w:rFonts w:ascii="Times New Roman" w:hAnsi="Times New Roman" w:cs="Times New Roman"/>
@@ -3284,7 +3509,41 @@
           <w:sz w:val="20"/>
           <w:szCs w:val="20"/>
         </w:rPr>
-        <w:t xml:space="preserve">Os problemas de saúde que poderão surgir devido à utilização da BrainLight são os mesmos que a utilização de qualquer outro software, </w:t>
+        <w:t xml:space="preserve">Os problemas de saúde que poderão surgir devido à utilização da </w:t>
+      </w:r>
+      <w:r>
+        <w:rPr>
+          <w:rFonts w:cs="Times New Roman"/>
+          <w:b/>
+          <w:sz w:val="20"/>
+          <w:szCs w:val="20"/>
+        </w:rPr>
+        <w:t>BrainLight</w:t>
+      </w:r>
+      <w:r>
+        <w:rPr>
+          <w:rFonts w:cs="Times New Roman"/>
+          <w:sz w:val="20"/>
+          <w:szCs w:val="20"/>
+        </w:rPr>
+        <w:t xml:space="preserve"> são os mesmos que a utilização de qualquer outro </w:t>
+      </w:r>
+      <w:r>
+        <w:rPr>
+          <w:rFonts w:cs="Times New Roman"/>
+          <w:i/>
+          <w:sz w:val="20"/>
+          <w:szCs w:val="20"/>
+        </w:rPr>
+        <w:t>software</w:t>
+      </w:r>
+      <w:r>
+        <w:rPr>
+          <w:rFonts w:cs="Times New Roman"/>
+          <w:sz w:val="20"/>
+          <w:szCs w:val="20"/>
+        </w:rPr>
+        <w:t xml:space="preserve">, </w:t>
       </w:r>
       <w:r>
         <w:rPr>
@@ -3308,7 +3567,67 @@
           <w:sz w:val="20"/>
           <w:szCs w:val="20"/>
         </w:rPr>
-        <w:t xml:space="preserve"> Por isso, não há precauções específicas a tomar com a BrainLight para além das necessárias para uma correta utilização de um computador e do dispositivo em uso.</w:t>
+        <w:t xml:space="preserve"> Por isso, não há precauções específicas a tomar com a </w:t>
+      </w:r>
+      <w:r>
+        <w:rPr>
+          <w:rFonts w:cs="Times New Roman"/>
+          <w:b/>
+          <w:sz w:val="20"/>
+          <w:szCs w:val="20"/>
+        </w:rPr>
+        <w:t>BrainLight</w:t>
+      </w:r>
+      <w:r>
+        <w:rPr>
+          <w:rFonts w:cs="Times New Roman"/>
+          <w:sz w:val="20"/>
+          <w:szCs w:val="20"/>
+        </w:rPr>
+        <w:t xml:space="preserve"> para além das necessárias para uma correta utilização de um computador e do dispositivo em uso.</w:t>
+      </w:r>
+    </w:p>
+    <w:p>
+      <w:pPr>
+        <w:pStyle w:val="Corpo"/>
+        <w:spacing w:after="120"/>
+        <w:rPr>
+          <w:rFonts w:cs="Times New Roman"/>
+          <w:sz w:val="20"/>
+          <w:szCs w:val="20"/>
+        </w:rPr>
+      </w:pPr>
+      <w:r>
+        <w:rPr>
+          <w:rFonts w:cs="Times New Roman"/>
+          <w:sz w:val="20"/>
+          <w:szCs w:val="20"/>
+        </w:rPr>
+        <w:t xml:space="preserve">Apesar disso, alertam-se pessoas com fotossensibilidade ou epilepsia para a existência, na aplicação, de gráficos que são atualizados múltiplas vezes por segundo. As alterações rápidas e constantes de valores poderão desencadear sintomas epilépticos, pelo que se aconselha </w:t>
+      </w:r>
+      <w:r>
+        <w:rPr>
+          <w:rFonts w:cs="Times New Roman"/>
+          <w:sz w:val="20"/>
+          <w:szCs w:val="20"/>
+        </w:rPr>
+        <w:t xml:space="preserve">algum </w:t>
+      </w:r>
+      <w:r>
+        <w:rPr>
+          <w:rFonts w:cs="Times New Roman"/>
+          <w:sz w:val="20"/>
+          <w:szCs w:val="20"/>
+        </w:rPr>
+        <w:t>precalço ou até abstenção do uso da aplicaç</w:t>
+      </w:r>
+      <w:r>
+        <w:rPr>
+          <w:rFonts w:cs="Times New Roman"/>
+          <w:sz w:val="20"/>
+          <w:szCs w:val="20"/>
+        </w:rPr>
+        <w:t>ão por indivíduos que apresentem essas condições.</w:t>
       </w:r>
     </w:p>
     <w:p>
@@ -3363,7 +3682,7 @@
           <w:rFonts w:ascii="Times New Roman" w:hAnsi="Times New Roman" w:cs="Times New Roman"/>
         </w:rPr>
       </w:pPr>
-      <w:bookmarkStart w:id="9" w:name="_Toc452472662"/>
+      <w:bookmarkStart w:id="9" w:name="_Toc452752094"/>
       <w:r>
         <w:rPr>
           <w:rFonts w:ascii="Times New Roman" w:hAnsi="Times New Roman" w:cs="Times New Roman"/>
@@ -3718,7 +4037,7 @@
           <wp:extent cx="1143000" cy="1498600"/>
           <wp:effectExtent l="0" t="0" r="0" b="0"/>
           <wp:wrapNone/>
-          <wp:docPr id="5" name="Picture 5" descr="Macintosh HD:Users:imac:Desktop:LGP_DOCS:A:dottech_a2.png"/>
+          <wp:docPr id="8" name="Picture 8" descr="Macintosh HD:Users:imac:Desktop:LGP_DOCS:A:dottech_a2.png"/>
           <wp:cNvGraphicFramePr>
             <a:graphicFrameLocks xmlns:a="http://schemas.openxmlformats.org/drawingml/2006/main" noChangeAspect="1"/>
           </wp:cNvGraphicFramePr>
@@ -3758,7 +4077,7 @@
                   </a:ln>
                   <a:extLst>
                     <a:ext uri="{FAA26D3D-D897-4be2-8F04-BA451C77F1D7}">
-                      <ma14:placeholderFlag xmlns:ma14="http://schemas.microsoft.com/office/mac/drawingml/2011/main" xmlns:w="http://schemas.openxmlformats.org/wordprocessingml/2006/main" xmlns:w10="urn:schemas-microsoft-com:office:word" xmlns:v="urn:schemas-microsoft-com:vml" xmlns:o="urn:schemas-microsoft-com:office:office" xmlns:mv="urn:schemas-microsoft-com:mac:vml" xmlns:mo="http://schemas.microsoft.com/office/mac/office/2008/main" xmlns=""/>
+                      <ma14:placeholderFlag xmlns="" xmlns:mo="http://schemas.microsoft.com/office/mac/office/2008/main" xmlns:mv="urn:schemas-microsoft-com:mac:vml" xmlns:o="urn:schemas-microsoft-com:office:office" xmlns:v="urn:schemas-microsoft-com:vml" xmlns:w10="urn:schemas-microsoft-com:office:word" xmlns:w="http://schemas.openxmlformats.org/wordprocessingml/2006/main" xmlns:ma14="http://schemas.microsoft.com/office/mac/drawingml/2011/main"/>
                     </a:ext>
                   </a:extLst>
                 </pic:spPr>
@@ -3885,7 +4204,7 @@
           <wp:extent cx="1143000" cy="1498600"/>
           <wp:effectExtent l="0" t="0" r="0" b="0"/>
           <wp:wrapNone/>
-          <wp:docPr id="3" name="Picture 3" descr="Macintosh HD:Users:imac:Desktop:LGP_DOCS:A:dottech_a.png"/>
+          <wp:docPr id="9" name="Picture 9" descr="Macintosh HD:Users:imac:Desktop:LGP_DOCS:A:dottech_a.png"/>
           <wp:cNvGraphicFramePr>
             <a:graphicFrameLocks xmlns:a="http://schemas.openxmlformats.org/drawingml/2006/main" noChangeAspect="1"/>
           </wp:cNvGraphicFramePr>
@@ -3925,7 +4244,7 @@
                   </a:ln>
                   <a:extLst>
                     <a:ext uri="{FAA26D3D-D897-4be2-8F04-BA451C77F1D7}">
-                      <ma14:placeholderFlag xmlns:ma14="http://schemas.microsoft.com/office/mac/drawingml/2011/main" xmlns:w="http://schemas.openxmlformats.org/wordprocessingml/2006/main" xmlns:w10="urn:schemas-microsoft-com:office:word" xmlns:v="urn:schemas-microsoft-com:vml" xmlns:o="urn:schemas-microsoft-com:office:office" xmlns:mv="urn:schemas-microsoft-com:mac:vml" xmlns:mo="http://schemas.microsoft.com/office/mac/office/2008/main" xmlns=""/>
+                      <ma14:placeholderFlag xmlns="" xmlns:mo="http://schemas.microsoft.com/office/mac/office/2008/main" xmlns:mv="urn:schemas-microsoft-com:mac:vml" xmlns:o="urn:schemas-microsoft-com:office:office" xmlns:v="urn:schemas-microsoft-com:vml" xmlns:w10="urn:schemas-microsoft-com:office:word" xmlns:w="http://schemas.openxmlformats.org/wordprocessingml/2006/main" xmlns:ma14="http://schemas.microsoft.com/office/mac/drawingml/2011/main"/>
                     </a:ext>
                   </a:extLst>
                 </pic:spPr>
@@ -4005,7 +4324,7 @@
                   </a:ln>
                   <a:extLst>
                     <a:ext uri="{FAA26D3D-D897-4be2-8F04-BA451C77F1D7}">
-                      <ma14:placeholderFlag xmlns:ma14="http://schemas.microsoft.com/office/mac/drawingml/2011/main" xmlns:w="http://schemas.openxmlformats.org/wordprocessingml/2006/main" xmlns:w10="urn:schemas-microsoft-com:office:word" xmlns:v="urn:schemas-microsoft-com:vml" xmlns:o="urn:schemas-microsoft-com:office:office" xmlns:mv="urn:schemas-microsoft-com:mac:vml" xmlns:mo="http://schemas.microsoft.com/office/mac/office/2008/main" xmlns=""/>
+                      <ma14:placeholderFlag xmlns="" xmlns:mo="http://schemas.microsoft.com/office/mac/office/2008/main" xmlns:mv="urn:schemas-microsoft-com:mac:vml" xmlns:o="urn:schemas-microsoft-com:office:office" xmlns:v="urn:schemas-microsoft-com:vml" xmlns:w10="urn:schemas-microsoft-com:office:word" xmlns:w="http://schemas.openxmlformats.org/wordprocessingml/2006/main" xmlns:ma14="http://schemas.microsoft.com/office/mac/drawingml/2011/main"/>
                     </a:ext>
                   </a:extLst>
                 </pic:spPr>
@@ -6248,7 +6567,7 @@
 </file>
 
 <file path=customXml/itemProps1.xml><?xml version="1.0" encoding="utf-8"?>
-<ds:datastoreItem xmlns:ds="http://schemas.openxmlformats.org/officeDocument/2006/customXml" ds:itemID="{01C24F1C-EA67-415A-BC5B-35910DBA6FE6}">
+<ds:datastoreItem xmlns:ds="http://schemas.openxmlformats.org/officeDocument/2006/customXml" ds:itemID="{397DCAFF-FF8C-4ADE-8964-87E5B220E285}">
   <ds:schemaRefs>
     <ds:schemaRef ds:uri="http://schemas.openxmlformats.org/officeDocument/2006/bibliography"/>
   </ds:schemaRefs>

</xml_diff>